<commit_message>
Updated the Eagle libraries guide
</commit_message>
<xml_diff>
--- a/03 - Electrical Documentation/Eagle_Libraries_Guide.docx
+++ b/03 - Electrical Documentation/Eagle_Libraries_Guide.docx
@@ -1,6 +1,6 @@
 
 <file path=word/document.xml><?xml version="1.0" encoding="utf-8"?>
-<w:document xmlns:wpc="http://schemas.microsoft.com/office/word/2010/wordprocessingCanvas" xmlns:cx="http://schemas.microsoft.com/office/drawing/2014/chartex" xmlns:cx1="http://schemas.microsoft.com/office/drawing/2015/9/8/chartex" xmlns:cx2="http://schemas.microsoft.com/office/drawing/2015/10/21/chartex" xmlns:cx3="http://schemas.microsoft.com/office/drawing/2016/5/9/chartex" xmlns:cx4="http://schemas.microsoft.com/office/drawing/2016/5/10/chartex" xmlns:cx5="http://schemas.microsoft.com/office/drawing/2016/5/11/chartex" xmlns:cx6="http://schemas.microsoft.com/office/drawing/2016/5/12/chartex" xmlns:cx7="http://schemas.microsoft.com/office/drawing/2016/5/13/chartex" xmlns:cx8="http://schemas.microsoft.com/office/drawing/2016/5/14/chartex" xmlns:mc="http://schemas.openxmlformats.org/markup-compatibility/2006" xmlns:aink="http://schemas.microsoft.com/office/drawing/2016/ink" xmlns:am3d="http://schemas.microsoft.com/office/drawing/2017/model3d" xmlns:o="urn:schemas-microsoft-com:office:office" xmlns:r="http://schemas.openxmlformats.org/officeDocument/2006/relationships" xmlns:m="http://schemas.openxmlformats.org/officeDocument/2006/math" xmlns:v="urn:schemas-microsoft-com:vml" xmlns:wp14="http://schemas.microsoft.com/office/word/2010/wordprocessingDrawing" xmlns:wp="http://schemas.openxmlformats.org/drawingml/2006/wordprocessingDrawing" xmlns:w10="urn:schemas-microsoft-com:office:word" xmlns:w="http://schemas.openxmlformats.org/wordprocessingml/2006/main" xmlns:w14="http://schemas.microsoft.com/office/word/2010/wordml" xmlns:w15="http://schemas.microsoft.com/office/word/2012/wordml" xmlns:w16cex="http://schemas.microsoft.com/office/word/2018/wordml/cex" xmlns:w16cid="http://schemas.microsoft.com/office/word/2016/wordml/cid" xmlns:w16="http://schemas.microsoft.com/office/word/2018/wordml" xmlns:w16se="http://schemas.microsoft.com/office/word/2015/wordml/symex" xmlns:wpg="http://schemas.microsoft.com/office/word/2010/wordprocessingGroup" xmlns:wpi="http://schemas.microsoft.com/office/word/2010/wordprocessingInk" xmlns:wne="http://schemas.microsoft.com/office/word/2006/wordml" xmlns:wps="http://schemas.microsoft.com/office/word/2010/wordprocessingShape" mc:Ignorable="w14 w15 w16se w16cid w16 w16cex wp14">
+<w:document xmlns:wpc="http://schemas.microsoft.com/office/word/2010/wordprocessingCanvas" xmlns:cx="http://schemas.microsoft.com/office/drawing/2014/chartex" xmlns:cx1="http://schemas.microsoft.com/office/drawing/2015/9/8/chartex" xmlns:cx2="http://schemas.microsoft.com/office/drawing/2015/10/21/chartex" xmlns:cx3="http://schemas.microsoft.com/office/drawing/2016/5/9/chartex" xmlns:cx4="http://schemas.microsoft.com/office/drawing/2016/5/10/chartex" xmlns:cx5="http://schemas.microsoft.com/office/drawing/2016/5/11/chartex" xmlns:cx6="http://schemas.microsoft.com/office/drawing/2016/5/12/chartex" xmlns:cx7="http://schemas.microsoft.com/office/drawing/2016/5/13/chartex" xmlns:cx8="http://schemas.microsoft.com/office/drawing/2016/5/14/chartex" xmlns:mc="http://schemas.openxmlformats.org/markup-compatibility/2006" xmlns:aink="http://schemas.microsoft.com/office/drawing/2016/ink" xmlns:am3d="http://schemas.microsoft.com/office/drawing/2017/model3d" xmlns:o="urn:schemas-microsoft-com:office:office" xmlns:r="http://schemas.openxmlformats.org/officeDocument/2006/relationships" xmlns:m="http://schemas.openxmlformats.org/officeDocument/2006/math" xmlns:v="urn:schemas-microsoft-com:vml" xmlns:wp14="http://schemas.microsoft.com/office/word/2010/wordprocessingDrawing" xmlns:wp="http://schemas.openxmlformats.org/drawingml/2006/wordprocessingDrawing" xmlns:w10="urn:schemas-microsoft-com:office:word" xmlns:w="http://schemas.openxmlformats.org/wordprocessingml/2006/main" xmlns:w14="http://schemas.microsoft.com/office/word/2010/wordml" xmlns:w15="http://schemas.microsoft.com/office/word/2012/wordml" xmlns:w16cex="http://schemas.microsoft.com/office/word/2018/wordml/cex" xmlns:w16cid="http://schemas.microsoft.com/office/word/2016/wordml/cid" xmlns:w16="http://schemas.microsoft.com/office/word/2018/wordml" xmlns:w16sdtdh="http://schemas.microsoft.com/office/word/2020/wordml/sdtdatahash" xmlns:w16se="http://schemas.microsoft.com/office/word/2015/wordml/symex" xmlns:wpg="http://schemas.microsoft.com/office/word/2010/wordprocessingGroup" xmlns:wpi="http://schemas.microsoft.com/office/word/2010/wordprocessingInk" xmlns:wne="http://schemas.microsoft.com/office/word/2006/wordml" xmlns:wps="http://schemas.microsoft.com/office/word/2010/wordprocessingShape" mc:Ignorable="w14 w15 w16se w16cid w16 w16cex w16sdtdh wp14">
   <w:body>
     <w:p>
       <w:pPr>
@@ -106,7 +106,7 @@
           <w:r>
             <w:fldChar w:fldCharType="separate"/>
           </w:r>
-          <w:hyperlink w:anchor="_Toc61680544" w:history="1">
+          <w:hyperlink w:anchor="_Toc74932094" w:history="1">
             <w:r>
               <w:rPr>
                 <w:rStyle w:val="Hyperlink"/>
@@ -133,7 +133,7 @@
                 <w:noProof/>
                 <w:webHidden/>
               </w:rPr>
-              <w:instrText xml:space="preserve"> PAGEREF _Toc61680544 \h </w:instrText>
+              <w:instrText xml:space="preserve"> PAGEREF _Toc74932094 \h </w:instrText>
             </w:r>
             <w:r>
               <w:rPr>
@@ -179,7 +179,7 @@
               <w:szCs w:val="22"/>
             </w:rPr>
           </w:pPr>
-          <w:hyperlink w:anchor="_Toc61680545" w:history="1">
+          <w:hyperlink w:anchor="_Toc74932095" w:history="1">
             <w:r>
               <w:rPr>
                 <w:rStyle w:val="Hyperlink"/>
@@ -206,7 +206,7 @@
                 <w:noProof/>
                 <w:webHidden/>
               </w:rPr>
-              <w:instrText xml:space="preserve"> PAGEREF _Toc61680545 \h </w:instrText>
+              <w:instrText xml:space="preserve"> PAGEREF _Toc74932095 \h </w:instrText>
             </w:r>
             <w:r>
               <w:rPr>
@@ -252,13 +252,13 @@
               <w:szCs w:val="22"/>
             </w:rPr>
           </w:pPr>
-          <w:hyperlink w:anchor="_Toc61680546" w:history="1">
+          <w:hyperlink w:anchor="_Toc74932096" w:history="1">
             <w:r>
               <w:rPr>
                 <w:rStyle w:val="Hyperlink"/>
                 <w:noProof/>
               </w:rPr>
-              <w:t>Step #1: Get access to GitHub repositories</w:t>
+              <w:t>2.1 Get access to GitHub repositories</w:t>
             </w:r>
             <w:r>
               <w:rPr>
@@ -279,7 +279,7 @@
                 <w:noProof/>
                 <w:webHidden/>
               </w:rPr>
-              <w:instrText xml:space="preserve"> PAGEREF _Toc61680546 \h </w:instrText>
+              <w:instrText xml:space="preserve"> PAGEREF _Toc74932096 \h </w:instrText>
             </w:r>
             <w:r>
               <w:rPr>
@@ -325,13 +325,13 @@
               <w:szCs w:val="22"/>
             </w:rPr>
           </w:pPr>
-          <w:hyperlink w:anchor="_Toc61680547" w:history="1">
+          <w:hyperlink w:anchor="_Toc74932097" w:history="1">
             <w:r>
               <w:rPr>
                 <w:rStyle w:val="Hyperlink"/>
                 <w:noProof/>
               </w:rPr>
-              <w:t>Step #2: Adding GTOREagleLib to Eagle library directory path</w:t>
+              <w:t>2.2 Adding GTOREagleLib to Eagle library directory path</w:t>
             </w:r>
             <w:r>
               <w:rPr>
@@ -352,7 +352,7 @@
                 <w:noProof/>
                 <w:webHidden/>
               </w:rPr>
-              <w:instrText xml:space="preserve"> PAGEREF _Toc61680547 \h </w:instrText>
+              <w:instrText xml:space="preserve"> PAGEREF _Toc74932097 \h </w:instrText>
             </w:r>
             <w:r>
               <w:rPr>
@@ -373,6 +373,371 @@
                 <w:webHidden/>
               </w:rPr>
               <w:t>3</w:t>
+            </w:r>
+            <w:r>
+              <w:rPr>
+                <w:noProof/>
+                <w:webHidden/>
+              </w:rPr>
+              <w:fldChar w:fldCharType="end"/>
+            </w:r>
+          </w:hyperlink>
+        </w:p>
+        <w:p>
+          <w:pPr>
+            <w:pStyle w:val="TOC1"/>
+            <w:tabs>
+              <w:tab w:val="right" w:pos="10790"/>
+            </w:tabs>
+            <w:rPr>
+              <w:rFonts w:eastAsiaTheme="minorEastAsia"/>
+              <w:b w:val="0"/>
+              <w:bCs w:val="0"/>
+              <w:noProof/>
+              <w:sz w:val="22"/>
+              <w:szCs w:val="22"/>
+            </w:rPr>
+          </w:pPr>
+          <w:hyperlink w:anchor="_Toc74932098" w:history="1">
+            <w:r>
+              <w:rPr>
+                <w:rStyle w:val="Hyperlink"/>
+                <w:noProof/>
+              </w:rPr>
+              <w:t>3.0 Contributing to GTOREagleLib</w:t>
+            </w:r>
+            <w:r>
+              <w:rPr>
+                <w:noProof/>
+                <w:webHidden/>
+              </w:rPr>
+              <w:tab/>
+            </w:r>
+            <w:r>
+              <w:rPr>
+                <w:noProof/>
+                <w:webHidden/>
+              </w:rPr>
+              <w:fldChar w:fldCharType="begin"/>
+            </w:r>
+            <w:r>
+              <w:rPr>
+                <w:noProof/>
+                <w:webHidden/>
+              </w:rPr>
+              <w:instrText xml:space="preserve"> PAGEREF _Toc74932098 \h </w:instrText>
+            </w:r>
+            <w:r>
+              <w:rPr>
+                <w:noProof/>
+                <w:webHidden/>
+              </w:rPr>
+            </w:r>
+            <w:r>
+              <w:rPr>
+                <w:noProof/>
+                <w:webHidden/>
+              </w:rPr>
+              <w:fldChar w:fldCharType="separate"/>
+            </w:r>
+            <w:r>
+              <w:rPr>
+                <w:noProof/>
+                <w:webHidden/>
+              </w:rPr>
+              <w:t>6</w:t>
+            </w:r>
+            <w:r>
+              <w:rPr>
+                <w:noProof/>
+                <w:webHidden/>
+              </w:rPr>
+              <w:fldChar w:fldCharType="end"/>
+            </w:r>
+          </w:hyperlink>
+        </w:p>
+        <w:p>
+          <w:pPr>
+            <w:pStyle w:val="TOC2"/>
+            <w:tabs>
+              <w:tab w:val="right" w:pos="10790"/>
+            </w:tabs>
+            <w:rPr>
+              <w:rFonts w:eastAsiaTheme="minorEastAsia"/>
+              <w:i w:val="0"/>
+              <w:iCs w:val="0"/>
+              <w:noProof/>
+              <w:sz w:val="22"/>
+              <w:szCs w:val="22"/>
+            </w:rPr>
+          </w:pPr>
+          <w:hyperlink w:anchor="_Toc74932099" w:history="1">
+            <w:r>
+              <w:rPr>
+                <w:rStyle w:val="Hyperlink"/>
+                <w:noProof/>
+              </w:rPr>
+              <w:t>3.1 Finding Components on the Internet</w:t>
+            </w:r>
+            <w:r>
+              <w:rPr>
+                <w:noProof/>
+                <w:webHidden/>
+              </w:rPr>
+              <w:tab/>
+            </w:r>
+            <w:r>
+              <w:rPr>
+                <w:noProof/>
+                <w:webHidden/>
+              </w:rPr>
+              <w:fldChar w:fldCharType="begin"/>
+            </w:r>
+            <w:r>
+              <w:rPr>
+                <w:noProof/>
+                <w:webHidden/>
+              </w:rPr>
+              <w:instrText xml:space="preserve"> PAGEREF _Toc74932099 \h </w:instrText>
+            </w:r>
+            <w:r>
+              <w:rPr>
+                <w:noProof/>
+                <w:webHidden/>
+              </w:rPr>
+            </w:r>
+            <w:r>
+              <w:rPr>
+                <w:noProof/>
+                <w:webHidden/>
+              </w:rPr>
+              <w:fldChar w:fldCharType="separate"/>
+            </w:r>
+            <w:r>
+              <w:rPr>
+                <w:noProof/>
+                <w:webHidden/>
+              </w:rPr>
+              <w:t>6</w:t>
+            </w:r>
+            <w:r>
+              <w:rPr>
+                <w:noProof/>
+                <w:webHidden/>
+              </w:rPr>
+              <w:fldChar w:fldCharType="end"/>
+            </w:r>
+          </w:hyperlink>
+        </w:p>
+        <w:p>
+          <w:pPr>
+            <w:pStyle w:val="TOC2"/>
+            <w:tabs>
+              <w:tab w:val="right" w:pos="10790"/>
+            </w:tabs>
+            <w:rPr>
+              <w:rFonts w:eastAsiaTheme="minorEastAsia"/>
+              <w:i w:val="0"/>
+              <w:iCs w:val="0"/>
+              <w:noProof/>
+              <w:sz w:val="22"/>
+              <w:szCs w:val="22"/>
+            </w:rPr>
+          </w:pPr>
+          <w:hyperlink w:anchor="_Toc74932100" w:history="1">
+            <w:r>
+              <w:rPr>
+                <w:rStyle w:val="Hyperlink"/>
+                <w:noProof/>
+              </w:rPr>
+              <w:t>3.2 Adding Downloaded Libraries to EAGLE</w:t>
+            </w:r>
+            <w:r>
+              <w:rPr>
+                <w:noProof/>
+                <w:webHidden/>
+              </w:rPr>
+              <w:tab/>
+            </w:r>
+            <w:r>
+              <w:rPr>
+                <w:noProof/>
+                <w:webHidden/>
+              </w:rPr>
+              <w:fldChar w:fldCharType="begin"/>
+            </w:r>
+            <w:r>
+              <w:rPr>
+                <w:noProof/>
+                <w:webHidden/>
+              </w:rPr>
+              <w:instrText xml:space="preserve"> PAGEREF _Toc74932100 \h </w:instrText>
+            </w:r>
+            <w:r>
+              <w:rPr>
+                <w:noProof/>
+                <w:webHidden/>
+              </w:rPr>
+            </w:r>
+            <w:r>
+              <w:rPr>
+                <w:noProof/>
+                <w:webHidden/>
+              </w:rPr>
+              <w:fldChar w:fldCharType="separate"/>
+            </w:r>
+            <w:r>
+              <w:rPr>
+                <w:noProof/>
+                <w:webHidden/>
+              </w:rPr>
+              <w:t>6</w:t>
+            </w:r>
+            <w:r>
+              <w:rPr>
+                <w:noProof/>
+                <w:webHidden/>
+              </w:rPr>
+              <w:fldChar w:fldCharType="end"/>
+            </w:r>
+          </w:hyperlink>
+        </w:p>
+        <w:p>
+          <w:pPr>
+            <w:pStyle w:val="TOC2"/>
+            <w:tabs>
+              <w:tab w:val="right" w:pos="10790"/>
+            </w:tabs>
+            <w:rPr>
+              <w:rFonts w:eastAsiaTheme="minorEastAsia"/>
+              <w:i w:val="0"/>
+              <w:iCs w:val="0"/>
+              <w:noProof/>
+              <w:sz w:val="22"/>
+              <w:szCs w:val="22"/>
+            </w:rPr>
+          </w:pPr>
+          <w:hyperlink w:anchor="_Toc74932101" w:history="1">
+            <w:r>
+              <w:rPr>
+                <w:rStyle w:val="Hyperlink"/>
+                <w:noProof/>
+              </w:rPr>
+              <w:t>3.3 Adding the downloaded components to the GTOREagleLib</w:t>
+            </w:r>
+            <w:r>
+              <w:rPr>
+                <w:noProof/>
+                <w:webHidden/>
+              </w:rPr>
+              <w:tab/>
+            </w:r>
+            <w:r>
+              <w:rPr>
+                <w:noProof/>
+                <w:webHidden/>
+              </w:rPr>
+              <w:fldChar w:fldCharType="begin"/>
+            </w:r>
+            <w:r>
+              <w:rPr>
+                <w:noProof/>
+                <w:webHidden/>
+              </w:rPr>
+              <w:instrText xml:space="preserve"> PAGEREF _Toc74932101 \h </w:instrText>
+            </w:r>
+            <w:r>
+              <w:rPr>
+                <w:noProof/>
+                <w:webHidden/>
+              </w:rPr>
+            </w:r>
+            <w:r>
+              <w:rPr>
+                <w:noProof/>
+                <w:webHidden/>
+              </w:rPr>
+              <w:fldChar w:fldCharType="separate"/>
+            </w:r>
+            <w:r>
+              <w:rPr>
+                <w:noProof/>
+                <w:webHidden/>
+              </w:rPr>
+              <w:t>6</w:t>
+            </w:r>
+            <w:r>
+              <w:rPr>
+                <w:noProof/>
+                <w:webHidden/>
+              </w:rPr>
+              <w:fldChar w:fldCharType="end"/>
+            </w:r>
+          </w:hyperlink>
+        </w:p>
+        <w:p>
+          <w:pPr>
+            <w:pStyle w:val="TOC1"/>
+            <w:tabs>
+              <w:tab w:val="right" w:pos="10790"/>
+            </w:tabs>
+            <w:rPr>
+              <w:rFonts w:eastAsiaTheme="minorEastAsia"/>
+              <w:b w:val="0"/>
+              <w:bCs w:val="0"/>
+              <w:noProof/>
+              <w:sz w:val="22"/>
+              <w:szCs w:val="22"/>
+            </w:rPr>
+          </w:pPr>
+          <w:hyperlink w:anchor="_Toc74932102" w:history="1">
+            <w:r>
+              <w:rPr>
+                <w:rStyle w:val="Hyperlink"/>
+                <w:noProof/>
+              </w:rPr>
+              <w:t>4.0 Revision History</w:t>
+            </w:r>
+            <w:r>
+              <w:rPr>
+                <w:noProof/>
+                <w:webHidden/>
+              </w:rPr>
+              <w:tab/>
+            </w:r>
+            <w:r>
+              <w:rPr>
+                <w:noProof/>
+                <w:webHidden/>
+              </w:rPr>
+              <w:fldChar w:fldCharType="begin"/>
+            </w:r>
+            <w:r>
+              <w:rPr>
+                <w:noProof/>
+                <w:webHidden/>
+              </w:rPr>
+              <w:instrText xml:space="preserve"> PAGEREF _Toc74932102 \h </w:instrText>
+            </w:r>
+            <w:r>
+              <w:rPr>
+                <w:noProof/>
+                <w:webHidden/>
+              </w:rPr>
+            </w:r>
+            <w:r>
+              <w:rPr>
+                <w:noProof/>
+                <w:webHidden/>
+              </w:rPr>
+              <w:fldChar w:fldCharType="separate"/>
+            </w:r>
+            <w:r>
+              <w:rPr>
+                <w:noProof/>
+                <w:webHidden/>
+              </w:rPr>
+              <w:t>7</w:t>
             </w:r>
             <w:r>
               <w:rPr>
@@ -405,7 +770,7 @@
       <w:pPr>
         <w:pStyle w:val="Heading1"/>
       </w:pPr>
-      <w:bookmarkStart w:id="0" w:name="_Toc61680544"/>
+      <w:bookmarkStart w:id="0" w:name="_Toc74932094"/>
       <w:r>
         <w:lastRenderedPageBreak/>
         <w:t xml:space="preserve">1.0 </w:t>
@@ -427,7 +792,15 @@
         <w:t xml:space="preserve">using or </w:t>
       </w:r>
       <w:r>
-        <w:t>working with GTOR libraries? You’ve come to the right place! This guide will teach you about how to work on Autodesk Eagle schematics and boards</w:t>
+        <w:t xml:space="preserve">working with GTOR libraries? </w:t>
+      </w:r>
+      <w:proofErr w:type="gramStart"/>
+      <w:r>
+        <w:t>You’ve</w:t>
+      </w:r>
+      <w:proofErr w:type="gramEnd"/>
+      <w:r>
+        <w:t xml:space="preserve"> come to the right place! This guide will teach you about how to work on Autodesk Eagle schematics and boards</w:t>
       </w:r>
       <w:r>
         <w:t xml:space="preserve"> using the Off-Road Eagle library.</w:t>
@@ -439,7 +812,15 @@
     <w:p>
       <w:r>
         <w:tab/>
-        <w:t xml:space="preserve">The work flow in Off-Road when developing PCBs in Eagle will use two different Git repositories. The first repository is the </w:t>
+        <w:t xml:space="preserve">The </w:t>
+      </w:r>
+      <w:proofErr w:type="gramStart"/>
+      <w:r>
+        <w:t>work flow</w:t>
+      </w:r>
+      <w:proofErr w:type="gramEnd"/>
+      <w:r>
+        <w:t xml:space="preserve"> in Off-Road when developing PCBs in Eagle will use two different Git repositories. The first repository is the </w:t>
       </w:r>
       <w:hyperlink r:id="rId8" w:history="1">
         <w:r>
@@ -526,7 +907,7 @@
       <w:pPr>
         <w:pStyle w:val="Heading1"/>
       </w:pPr>
-      <w:bookmarkStart w:id="1" w:name="_Toc61680545"/>
+      <w:bookmarkStart w:id="1" w:name="_Toc74932095"/>
       <w:r>
         <w:lastRenderedPageBreak/>
         <w:t xml:space="preserve">2.0 </w:t>
@@ -540,9 +921,9 @@
       <w:pPr>
         <w:pStyle w:val="Heading2"/>
       </w:pPr>
-      <w:bookmarkStart w:id="2" w:name="_Toc61680546"/>
-      <w:r>
-        <w:t>Step #1:</w:t>
+      <w:bookmarkStart w:id="2" w:name="_Toc74932096"/>
+      <w:r>
+        <w:t>2.1</w:t>
       </w:r>
       <w:r>
         <w:t xml:space="preserve"> </w:t>
@@ -597,9 +978,12 @@
       <w:pPr>
         <w:pStyle w:val="Heading2"/>
       </w:pPr>
-      <w:bookmarkStart w:id="3" w:name="_Toc61680547"/>
-      <w:r>
-        <w:t xml:space="preserve">Step #2: </w:t>
+      <w:bookmarkStart w:id="3" w:name="_Toc74932097"/>
+      <w:r>
+        <w:t>2.2</w:t>
+      </w:r>
+      <w:r>
+        <w:t xml:space="preserve"> </w:t>
       </w:r>
       <w:r>
         <w:t xml:space="preserve">Adding </w:t>
@@ -1086,6 +1470,9 @@
         <w:jc w:val="center"/>
       </w:pPr>
       <w:r>
+        <w:rPr>
+          <w:noProof/>
+        </w:rPr>
         <w:drawing>
           <wp:inline distT="0" distB="0" distL="0" distR="0" wp14:anchorId="778293A1" wp14:editId="4101DCA4">
             <wp:extent cx="5348704" cy="3670300"/>
@@ -1123,9 +1510,316 @@
         </w:drawing>
       </w:r>
     </w:p>
+    <w:p>
+      <w:pPr>
+        <w:ind w:firstLine="720"/>
+        <w:jc w:val="center"/>
+      </w:pPr>
+    </w:p>
+    <w:p>
+      <w:pPr>
+        <w:pStyle w:val="Heading1"/>
+      </w:pPr>
+      <w:bookmarkStart w:id="4" w:name="_Toc74932098"/>
+      <w:r>
+        <w:lastRenderedPageBreak/>
+        <w:t>3</w:t>
+      </w:r>
+      <w:r>
+        <w:t xml:space="preserve">.0 </w:t>
+      </w:r>
+      <w:r>
+        <w:t xml:space="preserve">Contributing to </w:t>
+      </w:r>
+      <w:proofErr w:type="spellStart"/>
+      <w:r>
+        <w:t>GTOREagleLib</w:t>
+      </w:r>
+      <w:bookmarkEnd w:id="4"/>
+      <w:proofErr w:type="spellEnd"/>
+    </w:p>
+    <w:p>
+      <w:pPr>
+        <w:pStyle w:val="Heading2"/>
+      </w:pPr>
+      <w:bookmarkStart w:id="5" w:name="_Toc74932099"/>
+      <w:r>
+        <w:t xml:space="preserve">3.1 </w:t>
+      </w:r>
+      <w:r>
+        <w:t xml:space="preserve">Finding </w:t>
+      </w:r>
+      <w:r>
+        <w:t>c</w:t>
+      </w:r>
+      <w:r>
+        <w:t xml:space="preserve">omponents on the </w:t>
+      </w:r>
+      <w:r>
+        <w:t>i</w:t>
+      </w:r>
+      <w:r>
+        <w:t>nternet</w:t>
+      </w:r>
+      <w:bookmarkEnd w:id="5"/>
+    </w:p>
+    <w:p>
+      <w:r>
+        <w:t xml:space="preserve">There are many free tools to find symbols/footprints for various components and breakout boards on the internet. Component Search Engine is a good one although it requires you to make an account. </w:t>
+      </w:r>
+      <w:proofErr w:type="gramStart"/>
+      <w:r>
+        <w:t>However</w:t>
+      </w:r>
+      <w:proofErr w:type="gramEnd"/>
+      <w:r>
+        <w:t xml:space="preserve"> there are many others. For Eagle, all components come packaged in the form of a library and they have </w:t>
+      </w:r>
+      <w:proofErr w:type="gramStart"/>
+      <w:r>
+        <w:t>a .</w:t>
+      </w:r>
+      <w:proofErr w:type="spellStart"/>
+      <w:r>
+        <w:t>lbr</w:t>
+      </w:r>
+      <w:proofErr w:type="spellEnd"/>
+      <w:proofErr w:type="gramEnd"/>
+      <w:r>
+        <w:t xml:space="preserve"> extension. This is the file that you want.</w:t>
+      </w:r>
+    </w:p>
+    <w:p>
+      <w:pPr>
+        <w:pStyle w:val="Heading2"/>
+      </w:pPr>
+      <w:bookmarkStart w:id="6" w:name="_Toc74932100"/>
+      <w:r>
+        <w:t xml:space="preserve">3.2 Adding </w:t>
+      </w:r>
+      <w:r>
+        <w:t>d</w:t>
+      </w:r>
+      <w:r>
+        <w:t xml:space="preserve">ownloaded </w:t>
+      </w:r>
+      <w:r>
+        <w:t>l</w:t>
+      </w:r>
+      <w:r>
+        <w:t>ibraries to EAGLE</w:t>
+      </w:r>
+      <w:bookmarkEnd w:id="6"/>
+    </w:p>
+    <w:p>
+      <w:r>
+        <w:t>Once you have downloaded the library, you need to put it in the EAGLE libraries PATH. I generally just put the downloaded library in Documents&gt;EAGLE&gt;libraries. This way it will show up in the EAGLE control panel under the libraries folder.</w:t>
+      </w:r>
+    </w:p>
+    <w:p>
+      <w:pPr>
+        <w:jc w:val="center"/>
+      </w:pPr>
+      <w:r>
+        <w:drawing>
+          <wp:inline distT="0" distB="0" distL="0" distR="0" wp14:anchorId="39ECC95B" wp14:editId="4BF57CBA">
+            <wp:extent cx="3791479" cy="676369"/>
+            <wp:effectExtent l="0" t="0" r="0" b="9525"/>
+            <wp:docPr id="5" name="Picture 5"/>
+            <wp:cNvGraphicFramePr>
+              <a:graphicFrameLocks xmlns:a="http://schemas.openxmlformats.org/drawingml/2006/main" noChangeAspect="1"/>
+            </wp:cNvGraphicFramePr>
+            <a:graphic xmlns:a="http://schemas.openxmlformats.org/drawingml/2006/main">
+              <a:graphicData uri="http://schemas.openxmlformats.org/drawingml/2006/picture">
+                <pic:pic xmlns:pic="http://schemas.openxmlformats.org/drawingml/2006/picture">
+                  <pic:nvPicPr>
+                    <pic:cNvPr id="1" name=""/>
+                    <pic:cNvPicPr/>
+                  </pic:nvPicPr>
+                  <pic:blipFill>
+                    <a:blip r:embed="rId17"/>
+                    <a:stretch>
+                      <a:fillRect/>
+                    </a:stretch>
+                  </pic:blipFill>
+                  <pic:spPr>
+                    <a:xfrm>
+                      <a:off x="0" y="0"/>
+                      <a:ext cx="3791479" cy="676369"/>
+                    </a:xfrm>
+                    <a:prstGeom prst="rect">
+                      <a:avLst/>
+                    </a:prstGeom>
+                  </pic:spPr>
+                </pic:pic>
+              </a:graphicData>
+            </a:graphic>
+          </wp:inline>
+        </w:drawing>
+      </w:r>
+    </w:p>
+    <w:p>
+      <w:pPr>
+        <w:pStyle w:val="Heading2"/>
+      </w:pPr>
+      <w:bookmarkStart w:id="7" w:name="_Toc74932101"/>
+      <w:r>
+        <w:t xml:space="preserve">3.3 Adding the downloaded components to the </w:t>
+      </w:r>
+      <w:proofErr w:type="spellStart"/>
+      <w:r>
+        <w:t>GTOREagleLib</w:t>
+      </w:r>
+      <w:bookmarkEnd w:id="7"/>
+      <w:proofErr w:type="spellEnd"/>
+    </w:p>
+    <w:p>
+      <w:r>
+        <w:t xml:space="preserve">First determine what section of the Eagle Lib your component belongs in. Passive components are defined as components that </w:t>
+      </w:r>
+      <w:proofErr w:type="gramStart"/>
+      <w:r>
+        <w:t>don’t</w:t>
+      </w:r>
+      <w:proofErr w:type="gramEnd"/>
+      <w:r>
+        <w:t xml:space="preserve"> require a power source to function. Examples include resistors, inductors, capacitors, diodes, etc. Active components are those that do require a separate power source to function. Examples include transistors, op-amps, linear regulators, any IC that performs a logical function, etc. Breakout boards are footprints for separate components that come on their own PCB such as a motor driver or some sensors. Microcontrollers and connectors should be for the most part self-explanatory.</w:t>
+      </w:r>
+    </w:p>
+    <w:p>
+      <w:r>
+        <w:t xml:space="preserve">Once you have decided where you want your component to go, then make sure that the library that you just imported is active. If you imported the library to the default Eagle library folders, the easiest way to do this is just to right click the libraries folder and select “Use all”. </w:t>
+      </w:r>
+      <w:r>
+        <w:t>The small dot to the right of the library name should turn green.</w:t>
+      </w:r>
+    </w:p>
+    <w:p>
+      <w:r>
+        <w:t xml:space="preserve">After the library is active you can now enter the library that you want to move the component too. If, for example, you are adding a resistor to the </w:t>
+      </w:r>
+      <w:proofErr w:type="spellStart"/>
+      <w:r>
+        <w:t>GTOREagleLib</w:t>
+      </w:r>
+      <w:proofErr w:type="spellEnd"/>
+      <w:r>
+        <w:t>, then you will double click the GTOR – Passive Components library to open the library manager. Once in the library manager you can click “Add Device…” at the bottom left of the screen and then select “Import…”.</w:t>
+      </w:r>
+    </w:p>
+    <w:p>
+      <w:pPr>
+        <w:jc w:val="center"/>
+      </w:pPr>
+      <w:r>
+        <w:drawing>
+          <wp:inline distT="0" distB="0" distL="0" distR="0" wp14:anchorId="01D7173C" wp14:editId="1C8D6E05">
+            <wp:extent cx="2226152" cy="1125131"/>
+            <wp:effectExtent l="0" t="0" r="3175" b="0"/>
+            <wp:docPr id="7" name="Picture 7"/>
+            <wp:cNvGraphicFramePr>
+              <a:graphicFrameLocks xmlns:a="http://schemas.openxmlformats.org/drawingml/2006/main" noChangeAspect="1"/>
+            </wp:cNvGraphicFramePr>
+            <a:graphic xmlns:a="http://schemas.openxmlformats.org/drawingml/2006/main">
+              <a:graphicData uri="http://schemas.openxmlformats.org/drawingml/2006/picture">
+                <pic:pic xmlns:pic="http://schemas.openxmlformats.org/drawingml/2006/picture">
+                  <pic:nvPicPr>
+                    <pic:cNvPr id="1" name=""/>
+                    <pic:cNvPicPr/>
+                  </pic:nvPicPr>
+                  <pic:blipFill>
+                    <a:blip r:embed="rId18"/>
+                    <a:stretch>
+                      <a:fillRect/>
+                    </a:stretch>
+                  </pic:blipFill>
+                  <pic:spPr>
+                    <a:xfrm>
+                      <a:off x="0" y="0"/>
+                      <a:ext cx="2243825" cy="1134063"/>
+                    </a:xfrm>
+                    <a:prstGeom prst="rect">
+                      <a:avLst/>
+                    </a:prstGeom>
+                  </pic:spPr>
+                </pic:pic>
+              </a:graphicData>
+            </a:graphic>
+          </wp:inline>
+        </w:drawing>
+      </w:r>
+    </w:p>
+    <w:p>
+      <w:r>
+        <w:t xml:space="preserve">You can then find the library in the library manager that you previously made active. Then within that library select the component(s) that you want to add to the library and click “OK”. You should now see the device in the device editor window. You may now do File&gt;Save and the component will have been added to the library. </w:t>
+      </w:r>
+      <w:proofErr w:type="gramStart"/>
+      <w:r>
+        <w:t>Don’t</w:t>
+      </w:r>
+      <w:proofErr w:type="gramEnd"/>
+      <w:r>
+        <w:t xml:space="preserve"> forget to push to Git!</w:t>
+      </w:r>
+    </w:p>
+    <w:p>
+      <w:pPr>
+        <w:pStyle w:val="Heading1"/>
+      </w:pPr>
+      <w:bookmarkStart w:id="8" w:name="_Toc73403077"/>
+      <w:bookmarkStart w:id="9" w:name="_Toc74932102"/>
+      <w:r>
+        <w:lastRenderedPageBreak/>
+        <w:t>4</w:t>
+      </w:r>
+      <w:r>
+        <w:t>.0 Revision History</w:t>
+      </w:r>
+      <w:bookmarkEnd w:id="8"/>
+      <w:bookmarkEnd w:id="9"/>
+    </w:p>
+    <w:p>
+      <w:pPr>
+        <w:pStyle w:val="RevisionHistory"/>
+      </w:pPr>
+      <w:r>
+        <w:t>1</w:t>
+      </w:r>
+      <w:r>
+        <w:t>/1</w:t>
+      </w:r>
+      <w:r>
+        <w:t>5</w:t>
+      </w:r>
+      <w:r>
+        <w:t>/2021 (</w:t>
+      </w:r>
+      <w:r>
+        <w:t>Ryan Chen</w:t>
+      </w:r>
+      <w:r>
+        <w:t>) – Created the first revision for this document</w:t>
+      </w:r>
+    </w:p>
+    <w:p>
+      <w:pPr>
+        <w:pStyle w:val="RevisionHistory"/>
+      </w:pPr>
+      <w:r>
+        <w:t xml:space="preserve">6/18/2021 (Andrew Hellrigel) – Added information about how to contribute to the EAGLE </w:t>
+      </w:r>
+      <w:proofErr w:type="gramStart"/>
+      <w:r>
+        <w:t>Libraries;</w:t>
+      </w:r>
+      <w:proofErr w:type="gramEnd"/>
+      <w:r>
+        <w:t xml:space="preserve"> Edited information about the GitHub location.</w:t>
+      </w:r>
+    </w:p>
     <w:p/>
     <w:sectPr>
-      <w:footerReference w:type="default" r:id="rId17"/>
+      <w:footerReference w:type="default" r:id="rId19"/>
       <w:pgSz w:w="12240" w:h="15840"/>
       <w:pgMar w:top="720" w:right="720" w:bottom="720" w:left="720" w:header="720" w:footer="144" w:gutter="0"/>
       <w:cols w:space="720"/>
@@ -1136,7 +1830,7 @@
 </file>
 
 <file path=word/endnotes.xml><?xml version="1.0" encoding="utf-8"?>
-<w:endnotes xmlns:wpc="http://schemas.microsoft.com/office/word/2010/wordprocessingCanvas" xmlns:cx="http://schemas.microsoft.com/office/drawing/2014/chartex" xmlns:cx1="http://schemas.microsoft.com/office/drawing/2015/9/8/chartex" xmlns:cx2="http://schemas.microsoft.com/office/drawing/2015/10/21/chartex" xmlns:cx3="http://schemas.microsoft.com/office/drawing/2016/5/9/chartex" xmlns:cx4="http://schemas.microsoft.com/office/drawing/2016/5/10/chartex" xmlns:cx5="http://schemas.microsoft.com/office/drawing/2016/5/11/chartex" xmlns:cx6="http://schemas.microsoft.com/office/drawing/2016/5/12/chartex" xmlns:cx7="http://schemas.microsoft.com/office/drawing/2016/5/13/chartex" xmlns:cx8="http://schemas.microsoft.com/office/drawing/2016/5/14/chartex" xmlns:mc="http://schemas.openxmlformats.org/markup-compatibility/2006" xmlns:aink="http://schemas.microsoft.com/office/drawing/2016/ink" xmlns:am3d="http://schemas.microsoft.com/office/drawing/2017/model3d" xmlns:o="urn:schemas-microsoft-com:office:office" xmlns:r="http://schemas.openxmlformats.org/officeDocument/2006/relationships" xmlns:m="http://schemas.openxmlformats.org/officeDocument/2006/math" xmlns:v="urn:schemas-microsoft-com:vml" xmlns:wp14="http://schemas.microsoft.com/office/word/2010/wordprocessingDrawing" xmlns:wp="http://schemas.openxmlformats.org/drawingml/2006/wordprocessingDrawing" xmlns:w10="urn:schemas-microsoft-com:office:word" xmlns:w="http://schemas.openxmlformats.org/wordprocessingml/2006/main" xmlns:w14="http://schemas.microsoft.com/office/word/2010/wordml" xmlns:w15="http://schemas.microsoft.com/office/word/2012/wordml" xmlns:w16cex="http://schemas.microsoft.com/office/word/2018/wordml/cex" xmlns:w16cid="http://schemas.microsoft.com/office/word/2016/wordml/cid" xmlns:w16="http://schemas.microsoft.com/office/word/2018/wordml" xmlns:w16se="http://schemas.microsoft.com/office/word/2015/wordml/symex" xmlns:wpg="http://schemas.microsoft.com/office/word/2010/wordprocessingGroup" xmlns:wpi="http://schemas.microsoft.com/office/word/2010/wordprocessingInk" xmlns:wne="http://schemas.microsoft.com/office/word/2006/wordml" xmlns:wps="http://schemas.microsoft.com/office/word/2010/wordprocessingShape" mc:Ignorable="w14 w15 w16se w16cid w16 w16cex wp14">
+<w:endnotes xmlns:wpc="http://schemas.microsoft.com/office/word/2010/wordprocessingCanvas" xmlns:cx="http://schemas.microsoft.com/office/drawing/2014/chartex" xmlns:cx1="http://schemas.microsoft.com/office/drawing/2015/9/8/chartex" xmlns:cx2="http://schemas.microsoft.com/office/drawing/2015/10/21/chartex" xmlns:cx3="http://schemas.microsoft.com/office/drawing/2016/5/9/chartex" xmlns:cx4="http://schemas.microsoft.com/office/drawing/2016/5/10/chartex" xmlns:cx5="http://schemas.microsoft.com/office/drawing/2016/5/11/chartex" xmlns:cx6="http://schemas.microsoft.com/office/drawing/2016/5/12/chartex" xmlns:cx7="http://schemas.microsoft.com/office/drawing/2016/5/13/chartex" xmlns:cx8="http://schemas.microsoft.com/office/drawing/2016/5/14/chartex" xmlns:mc="http://schemas.openxmlformats.org/markup-compatibility/2006" xmlns:aink="http://schemas.microsoft.com/office/drawing/2016/ink" xmlns:am3d="http://schemas.microsoft.com/office/drawing/2017/model3d" xmlns:o="urn:schemas-microsoft-com:office:office" xmlns:r="http://schemas.openxmlformats.org/officeDocument/2006/relationships" xmlns:m="http://schemas.openxmlformats.org/officeDocument/2006/math" xmlns:v="urn:schemas-microsoft-com:vml" xmlns:wp14="http://schemas.microsoft.com/office/word/2010/wordprocessingDrawing" xmlns:wp="http://schemas.openxmlformats.org/drawingml/2006/wordprocessingDrawing" xmlns:w10="urn:schemas-microsoft-com:office:word" xmlns:w="http://schemas.openxmlformats.org/wordprocessingml/2006/main" xmlns:w14="http://schemas.microsoft.com/office/word/2010/wordml" xmlns:w15="http://schemas.microsoft.com/office/word/2012/wordml" xmlns:w16cex="http://schemas.microsoft.com/office/word/2018/wordml/cex" xmlns:w16cid="http://schemas.microsoft.com/office/word/2016/wordml/cid" xmlns:w16="http://schemas.microsoft.com/office/word/2018/wordml" xmlns:w16sdtdh="http://schemas.microsoft.com/office/word/2020/wordml/sdtdatahash" xmlns:w16se="http://schemas.microsoft.com/office/word/2015/wordml/symex" xmlns:wpg="http://schemas.microsoft.com/office/word/2010/wordprocessingGroup" xmlns:wpi="http://schemas.microsoft.com/office/word/2010/wordprocessingInk" xmlns:wne="http://schemas.microsoft.com/office/word/2006/wordml" xmlns:wps="http://schemas.microsoft.com/office/word/2010/wordprocessingShape" mc:Ignorable="w14 w15 w16se w16cid w16 w16cex w16sdtdh wp14">
   <w:endnote w:type="separator" w:id="-1">
     <w:p>
       <w:pPr>
@@ -1163,7 +1857,7 @@
 </file>
 
 <file path=word/footer1.xml><?xml version="1.0" encoding="utf-8"?>
-<w:ftr xmlns:wpc="http://schemas.microsoft.com/office/word/2010/wordprocessingCanvas" xmlns:cx="http://schemas.microsoft.com/office/drawing/2014/chartex" xmlns:cx1="http://schemas.microsoft.com/office/drawing/2015/9/8/chartex" xmlns:cx2="http://schemas.microsoft.com/office/drawing/2015/10/21/chartex" xmlns:cx3="http://schemas.microsoft.com/office/drawing/2016/5/9/chartex" xmlns:cx4="http://schemas.microsoft.com/office/drawing/2016/5/10/chartex" xmlns:cx5="http://schemas.microsoft.com/office/drawing/2016/5/11/chartex" xmlns:cx6="http://schemas.microsoft.com/office/drawing/2016/5/12/chartex" xmlns:cx7="http://schemas.microsoft.com/office/drawing/2016/5/13/chartex" xmlns:cx8="http://schemas.microsoft.com/office/drawing/2016/5/14/chartex" xmlns:mc="http://schemas.openxmlformats.org/markup-compatibility/2006" xmlns:aink="http://schemas.microsoft.com/office/drawing/2016/ink" xmlns:am3d="http://schemas.microsoft.com/office/drawing/2017/model3d" xmlns:o="urn:schemas-microsoft-com:office:office" xmlns:r="http://schemas.openxmlformats.org/officeDocument/2006/relationships" xmlns:m="http://schemas.openxmlformats.org/officeDocument/2006/math" xmlns:v="urn:schemas-microsoft-com:vml" xmlns:wp14="http://schemas.microsoft.com/office/word/2010/wordprocessingDrawing" xmlns:wp="http://schemas.openxmlformats.org/drawingml/2006/wordprocessingDrawing" xmlns:w10="urn:schemas-microsoft-com:office:word" xmlns:w="http://schemas.openxmlformats.org/wordprocessingml/2006/main" xmlns:w14="http://schemas.microsoft.com/office/word/2010/wordml" xmlns:w15="http://schemas.microsoft.com/office/word/2012/wordml" xmlns:w16cex="http://schemas.microsoft.com/office/word/2018/wordml/cex" xmlns:w16cid="http://schemas.microsoft.com/office/word/2016/wordml/cid" xmlns:w16="http://schemas.microsoft.com/office/word/2018/wordml" xmlns:w16se="http://schemas.microsoft.com/office/word/2015/wordml/symex" xmlns:wpg="http://schemas.microsoft.com/office/word/2010/wordprocessingGroup" xmlns:wpi="http://schemas.microsoft.com/office/word/2010/wordprocessingInk" xmlns:wne="http://schemas.microsoft.com/office/word/2006/wordml" xmlns:wps="http://schemas.microsoft.com/office/word/2010/wordprocessingShape" mc:Ignorable="w14 w15 w16se w16cid w16 w16cex wp14">
+<w:ftr xmlns:wpc="http://schemas.microsoft.com/office/word/2010/wordprocessingCanvas" xmlns:cx="http://schemas.microsoft.com/office/drawing/2014/chartex" xmlns:cx1="http://schemas.microsoft.com/office/drawing/2015/9/8/chartex" xmlns:cx2="http://schemas.microsoft.com/office/drawing/2015/10/21/chartex" xmlns:cx3="http://schemas.microsoft.com/office/drawing/2016/5/9/chartex" xmlns:cx4="http://schemas.microsoft.com/office/drawing/2016/5/10/chartex" xmlns:cx5="http://schemas.microsoft.com/office/drawing/2016/5/11/chartex" xmlns:cx6="http://schemas.microsoft.com/office/drawing/2016/5/12/chartex" xmlns:cx7="http://schemas.microsoft.com/office/drawing/2016/5/13/chartex" xmlns:cx8="http://schemas.microsoft.com/office/drawing/2016/5/14/chartex" xmlns:mc="http://schemas.openxmlformats.org/markup-compatibility/2006" xmlns:aink="http://schemas.microsoft.com/office/drawing/2016/ink" xmlns:am3d="http://schemas.microsoft.com/office/drawing/2017/model3d" xmlns:o="urn:schemas-microsoft-com:office:office" xmlns:r="http://schemas.openxmlformats.org/officeDocument/2006/relationships" xmlns:m="http://schemas.openxmlformats.org/officeDocument/2006/math" xmlns:v="urn:schemas-microsoft-com:vml" xmlns:wp14="http://schemas.microsoft.com/office/word/2010/wordprocessingDrawing" xmlns:wp="http://schemas.openxmlformats.org/drawingml/2006/wordprocessingDrawing" xmlns:w10="urn:schemas-microsoft-com:office:word" xmlns:w="http://schemas.openxmlformats.org/wordprocessingml/2006/main" xmlns:w14="http://schemas.microsoft.com/office/word/2010/wordml" xmlns:w15="http://schemas.microsoft.com/office/word/2012/wordml" xmlns:w16cex="http://schemas.microsoft.com/office/word/2018/wordml/cex" xmlns:w16cid="http://schemas.microsoft.com/office/word/2016/wordml/cid" xmlns:w16="http://schemas.microsoft.com/office/word/2018/wordml" xmlns:w16sdtdh="http://schemas.microsoft.com/office/word/2020/wordml/sdtdatahash" xmlns:w16se="http://schemas.microsoft.com/office/word/2015/wordml/symex" xmlns:wpg="http://schemas.microsoft.com/office/word/2010/wordprocessingGroup" xmlns:wpi="http://schemas.microsoft.com/office/word/2010/wordprocessingInk" xmlns:wne="http://schemas.microsoft.com/office/word/2006/wordml" xmlns:wps="http://schemas.microsoft.com/office/word/2010/wordprocessingShape" mc:Ignorable="w14 w15 w16se w16cid w16 w16cex w16sdtdh wp14">
   <w:sdt>
     <w:sdtPr>
       <w:id w:val="-1891412433"/>
@@ -1217,7 +1911,7 @@
 </file>
 
 <file path=word/footnotes.xml><?xml version="1.0" encoding="utf-8"?>
-<w:footnotes xmlns:wpc="http://schemas.microsoft.com/office/word/2010/wordprocessingCanvas" xmlns:cx="http://schemas.microsoft.com/office/drawing/2014/chartex" xmlns:cx1="http://schemas.microsoft.com/office/drawing/2015/9/8/chartex" xmlns:cx2="http://schemas.microsoft.com/office/drawing/2015/10/21/chartex" xmlns:cx3="http://schemas.microsoft.com/office/drawing/2016/5/9/chartex" xmlns:cx4="http://schemas.microsoft.com/office/drawing/2016/5/10/chartex" xmlns:cx5="http://schemas.microsoft.com/office/drawing/2016/5/11/chartex" xmlns:cx6="http://schemas.microsoft.com/office/drawing/2016/5/12/chartex" xmlns:cx7="http://schemas.microsoft.com/office/drawing/2016/5/13/chartex" xmlns:cx8="http://schemas.microsoft.com/office/drawing/2016/5/14/chartex" xmlns:mc="http://schemas.openxmlformats.org/markup-compatibility/2006" xmlns:aink="http://schemas.microsoft.com/office/drawing/2016/ink" xmlns:am3d="http://schemas.microsoft.com/office/drawing/2017/model3d" xmlns:o="urn:schemas-microsoft-com:office:office" xmlns:r="http://schemas.openxmlformats.org/officeDocument/2006/relationships" xmlns:m="http://schemas.openxmlformats.org/officeDocument/2006/math" xmlns:v="urn:schemas-microsoft-com:vml" xmlns:wp14="http://schemas.microsoft.com/office/word/2010/wordprocessingDrawing" xmlns:wp="http://schemas.openxmlformats.org/drawingml/2006/wordprocessingDrawing" xmlns:w10="urn:schemas-microsoft-com:office:word" xmlns:w="http://schemas.openxmlformats.org/wordprocessingml/2006/main" xmlns:w14="http://schemas.microsoft.com/office/word/2010/wordml" xmlns:w15="http://schemas.microsoft.com/office/word/2012/wordml" xmlns:w16cex="http://schemas.microsoft.com/office/word/2018/wordml/cex" xmlns:w16cid="http://schemas.microsoft.com/office/word/2016/wordml/cid" xmlns:w16="http://schemas.microsoft.com/office/word/2018/wordml" xmlns:w16se="http://schemas.microsoft.com/office/word/2015/wordml/symex" xmlns:wpg="http://schemas.microsoft.com/office/word/2010/wordprocessingGroup" xmlns:wpi="http://schemas.microsoft.com/office/word/2010/wordprocessingInk" xmlns:wne="http://schemas.microsoft.com/office/word/2006/wordml" xmlns:wps="http://schemas.microsoft.com/office/word/2010/wordprocessingShape" mc:Ignorable="w14 w15 w16se w16cid w16 w16cex wp14">
+<w:footnotes xmlns:wpc="http://schemas.microsoft.com/office/word/2010/wordprocessingCanvas" xmlns:cx="http://schemas.microsoft.com/office/drawing/2014/chartex" xmlns:cx1="http://schemas.microsoft.com/office/drawing/2015/9/8/chartex" xmlns:cx2="http://schemas.microsoft.com/office/drawing/2015/10/21/chartex" xmlns:cx3="http://schemas.microsoft.com/office/drawing/2016/5/9/chartex" xmlns:cx4="http://schemas.microsoft.com/office/drawing/2016/5/10/chartex" xmlns:cx5="http://schemas.microsoft.com/office/drawing/2016/5/11/chartex" xmlns:cx6="http://schemas.microsoft.com/office/drawing/2016/5/12/chartex" xmlns:cx7="http://schemas.microsoft.com/office/drawing/2016/5/13/chartex" xmlns:cx8="http://schemas.microsoft.com/office/drawing/2016/5/14/chartex" xmlns:mc="http://schemas.openxmlformats.org/markup-compatibility/2006" xmlns:aink="http://schemas.microsoft.com/office/drawing/2016/ink" xmlns:am3d="http://schemas.microsoft.com/office/drawing/2017/model3d" xmlns:o="urn:schemas-microsoft-com:office:office" xmlns:r="http://schemas.openxmlformats.org/officeDocument/2006/relationships" xmlns:m="http://schemas.openxmlformats.org/officeDocument/2006/math" xmlns:v="urn:schemas-microsoft-com:vml" xmlns:wp14="http://schemas.microsoft.com/office/word/2010/wordprocessingDrawing" xmlns:wp="http://schemas.openxmlformats.org/drawingml/2006/wordprocessingDrawing" xmlns:w10="urn:schemas-microsoft-com:office:word" xmlns:w="http://schemas.openxmlformats.org/wordprocessingml/2006/main" xmlns:w14="http://schemas.microsoft.com/office/word/2010/wordml" xmlns:w15="http://schemas.microsoft.com/office/word/2012/wordml" xmlns:w16cex="http://schemas.microsoft.com/office/word/2018/wordml/cex" xmlns:w16cid="http://schemas.microsoft.com/office/word/2016/wordml/cid" xmlns:w16="http://schemas.microsoft.com/office/word/2018/wordml" xmlns:w16sdtdh="http://schemas.microsoft.com/office/word/2020/wordml/sdtdatahash" xmlns:w16se="http://schemas.microsoft.com/office/word/2015/wordml/symex" xmlns:wpg="http://schemas.microsoft.com/office/word/2010/wordprocessingGroup" xmlns:wpi="http://schemas.microsoft.com/office/word/2010/wordprocessingInk" xmlns:wne="http://schemas.microsoft.com/office/word/2006/wordml" xmlns:wps="http://schemas.microsoft.com/office/word/2010/wordprocessingShape" mc:Ignorable="w14 w15 w16se w16cid w16 w16cex w16sdtdh wp14">
   <w:footnote w:type="separator" w:id="-1">
     <w:p>
       <w:pPr>
@@ -1244,7 +1938,7 @@
 </file>
 
 <file path=word/numbering.xml><?xml version="1.0" encoding="utf-8"?>
-<w:numbering xmlns:wpc="http://schemas.microsoft.com/office/word/2010/wordprocessingCanvas" xmlns:cx="http://schemas.microsoft.com/office/drawing/2014/chartex" xmlns:cx1="http://schemas.microsoft.com/office/drawing/2015/9/8/chartex" xmlns:cx2="http://schemas.microsoft.com/office/drawing/2015/10/21/chartex" xmlns:cx3="http://schemas.microsoft.com/office/drawing/2016/5/9/chartex" xmlns:cx4="http://schemas.microsoft.com/office/drawing/2016/5/10/chartex" xmlns:cx5="http://schemas.microsoft.com/office/drawing/2016/5/11/chartex" xmlns:cx6="http://schemas.microsoft.com/office/drawing/2016/5/12/chartex" xmlns:cx7="http://schemas.microsoft.com/office/drawing/2016/5/13/chartex" xmlns:cx8="http://schemas.microsoft.com/office/drawing/2016/5/14/chartex" xmlns:mc="http://schemas.openxmlformats.org/markup-compatibility/2006" xmlns:aink="http://schemas.microsoft.com/office/drawing/2016/ink" xmlns:am3d="http://schemas.microsoft.com/office/drawing/2017/model3d" xmlns:o="urn:schemas-microsoft-com:office:office" xmlns:r="http://schemas.openxmlformats.org/officeDocument/2006/relationships" xmlns:m="http://schemas.openxmlformats.org/officeDocument/2006/math" xmlns:v="urn:schemas-microsoft-com:vml" xmlns:wp14="http://schemas.microsoft.com/office/word/2010/wordprocessingDrawing" xmlns:wp="http://schemas.openxmlformats.org/drawingml/2006/wordprocessingDrawing" xmlns:w10="urn:schemas-microsoft-com:office:word" xmlns:w="http://schemas.openxmlformats.org/wordprocessingml/2006/main" xmlns:w14="http://schemas.microsoft.com/office/word/2010/wordml" xmlns:w15="http://schemas.microsoft.com/office/word/2012/wordml" xmlns:w16cex="http://schemas.microsoft.com/office/word/2018/wordml/cex" xmlns:w16cid="http://schemas.microsoft.com/office/word/2016/wordml/cid" xmlns:w16="http://schemas.microsoft.com/office/word/2018/wordml" xmlns:w16se="http://schemas.microsoft.com/office/word/2015/wordml/symex" xmlns:wpg="http://schemas.microsoft.com/office/word/2010/wordprocessingGroup" xmlns:wpi="http://schemas.microsoft.com/office/word/2010/wordprocessingInk" xmlns:wne="http://schemas.microsoft.com/office/word/2006/wordml" xmlns:wps="http://schemas.microsoft.com/office/word/2010/wordprocessingShape" mc:Ignorable="w14 w15 w16se w16cid w16 w16cex wp14">
+<w:numbering xmlns:wpc="http://schemas.microsoft.com/office/word/2010/wordprocessingCanvas" xmlns:cx="http://schemas.microsoft.com/office/drawing/2014/chartex" xmlns:cx1="http://schemas.microsoft.com/office/drawing/2015/9/8/chartex" xmlns:cx2="http://schemas.microsoft.com/office/drawing/2015/10/21/chartex" xmlns:cx3="http://schemas.microsoft.com/office/drawing/2016/5/9/chartex" xmlns:cx4="http://schemas.microsoft.com/office/drawing/2016/5/10/chartex" xmlns:cx5="http://schemas.microsoft.com/office/drawing/2016/5/11/chartex" xmlns:cx6="http://schemas.microsoft.com/office/drawing/2016/5/12/chartex" xmlns:cx7="http://schemas.microsoft.com/office/drawing/2016/5/13/chartex" xmlns:cx8="http://schemas.microsoft.com/office/drawing/2016/5/14/chartex" xmlns:mc="http://schemas.openxmlformats.org/markup-compatibility/2006" xmlns:aink="http://schemas.microsoft.com/office/drawing/2016/ink" xmlns:am3d="http://schemas.microsoft.com/office/drawing/2017/model3d" xmlns:o="urn:schemas-microsoft-com:office:office" xmlns:r="http://schemas.openxmlformats.org/officeDocument/2006/relationships" xmlns:m="http://schemas.openxmlformats.org/officeDocument/2006/math" xmlns:v="urn:schemas-microsoft-com:vml" xmlns:wp14="http://schemas.microsoft.com/office/word/2010/wordprocessingDrawing" xmlns:wp="http://schemas.openxmlformats.org/drawingml/2006/wordprocessingDrawing" xmlns:w10="urn:schemas-microsoft-com:office:word" xmlns:w="http://schemas.openxmlformats.org/wordprocessingml/2006/main" xmlns:w14="http://schemas.microsoft.com/office/word/2010/wordml" xmlns:w15="http://schemas.microsoft.com/office/word/2012/wordml" xmlns:w16cex="http://schemas.microsoft.com/office/word/2018/wordml/cex" xmlns:w16cid="http://schemas.microsoft.com/office/word/2016/wordml/cid" xmlns:w16="http://schemas.microsoft.com/office/word/2018/wordml" xmlns:w16sdtdh="http://schemas.microsoft.com/office/word/2020/wordml/sdtdatahash" xmlns:w16se="http://schemas.microsoft.com/office/word/2015/wordml/symex" xmlns:wpg="http://schemas.microsoft.com/office/word/2010/wordprocessingGroup" xmlns:wpi="http://schemas.microsoft.com/office/word/2010/wordprocessingInk" xmlns:wne="http://schemas.microsoft.com/office/word/2006/wordml" xmlns:wps="http://schemas.microsoft.com/office/word/2010/wordprocessingShape" mc:Ignorable="w14 w15 w16se w16cid w16 w16cex w16sdtdh wp14">
   <w:abstractNum w:abstractNumId="0" w15:restartNumberingAfterBreak="0">
     <w:nsid w:val="05BB10D8"/>
     <w:multiLevelType w:val="hybridMultilevel"/>
@@ -2525,7 +3219,7 @@
 </file>
 
 <file path=word/styles.xml><?xml version="1.0" encoding="utf-8"?>
-<w:styles xmlns:mc="http://schemas.openxmlformats.org/markup-compatibility/2006" xmlns:r="http://schemas.openxmlformats.org/officeDocument/2006/relationships" xmlns:w="http://schemas.openxmlformats.org/wordprocessingml/2006/main" xmlns:w14="http://schemas.microsoft.com/office/word/2010/wordml" xmlns:w15="http://schemas.microsoft.com/office/word/2012/wordml" xmlns:w16cex="http://schemas.microsoft.com/office/word/2018/wordml/cex" xmlns:w16cid="http://schemas.microsoft.com/office/word/2016/wordml/cid" xmlns:w16="http://schemas.microsoft.com/office/word/2018/wordml" xmlns:w16se="http://schemas.microsoft.com/office/word/2015/wordml/symex" mc:Ignorable="w14 w15 w16se w16cid w16 w16cex">
+<w:styles xmlns:mc="http://schemas.openxmlformats.org/markup-compatibility/2006" xmlns:r="http://schemas.openxmlformats.org/officeDocument/2006/relationships" xmlns:w="http://schemas.openxmlformats.org/wordprocessingml/2006/main" xmlns:w14="http://schemas.microsoft.com/office/word/2010/wordml" xmlns:w15="http://schemas.microsoft.com/office/word/2012/wordml" xmlns:w16cex="http://schemas.microsoft.com/office/word/2018/wordml/cex" xmlns:w16cid="http://schemas.microsoft.com/office/word/2016/wordml/cid" xmlns:w16="http://schemas.microsoft.com/office/word/2018/wordml" xmlns:w16sdtdh="http://schemas.microsoft.com/office/word/2020/wordml/sdtdatahash" xmlns:w16se="http://schemas.microsoft.com/office/word/2015/wordml/symex" mc:Ignorable="w14 w15 w16se w16cid w16 w16cex w16sdtdh">
   <w:docDefaults>
     <w:rPrDefault>
       <w:rPr>
@@ -3851,6 +4545,27 @@
       <w:u w:val="single"/>
     </w:rPr>
   </w:style>
+  <w:style w:type="paragraph" w:customStyle="1" w:styleId="RevisionHistory">
+    <w:name w:val="Revision History"/>
+    <w:basedOn w:val="Normal"/>
+    <w:link w:val="RevisionHistoryChar"/>
+    <w:uiPriority w:val="34"/>
+    <w:qFormat/>
+    <w:rsid w:val="001079E3"/>
+    <w:pPr>
+      <w:ind w:left="360" w:hanging="360"/>
+    </w:pPr>
+  </w:style>
+  <w:style w:type="character" w:customStyle="1" w:styleId="RevisionHistoryChar">
+    <w:name w:val="Revision History Char"/>
+    <w:basedOn w:val="DefaultParagraphFont"/>
+    <w:link w:val="RevisionHistory"/>
+    <w:uiPriority w:val="34"/>
+    <w:rsid w:val="001079E3"/>
+    <w:rPr>
+      <w:sz w:val="24"/>
+    </w:rPr>
+  </w:style>
 </w:styles>
 </file>
 

</xml_diff>